<commit_message>
se realizó un nuevo html con funciones flecha y ForEach
</commit_message>
<xml_diff>
--- a/Requerimientos/Tutorial Funciones flechas.docx
+++ b/Requerimientos/Tutorial Funciones flechas.docx
@@ -1,6 +1,6 @@
 
 <file path=word/document.xml><?xml version="1.0" encoding="utf-8"?>
-<w:document xmlns:wpc="http://schemas.microsoft.com/office/word/2010/wordprocessingCanvas" xmlns:cx="http://schemas.microsoft.com/office/drawing/2014/chartex" xmlns:mc="http://schemas.openxmlformats.org/markup-compatibility/2006" xmlns:o="urn:schemas-microsoft-com:office:office" xmlns:r="http://schemas.openxmlformats.org/officeDocument/2006/relationships" xmlns:m="http://schemas.openxmlformats.org/officeDocument/2006/math" xmlns:v="urn:schemas-microsoft-com:vml" xmlns:wp14="http://schemas.microsoft.com/office/word/2010/wordprocessingDrawing" xmlns:wp="http://schemas.openxmlformats.org/drawingml/2006/wordprocessingDrawing" xmlns:w10="urn:schemas-microsoft-com:office:word" xmlns:w="http://schemas.openxmlformats.org/wordprocessingml/2006/main" xmlns:w14="http://schemas.microsoft.com/office/word/2010/wordml" xmlns:w15="http://schemas.microsoft.com/office/word/2012/wordml" xmlns:w16se="http://schemas.microsoft.com/office/word/2015/wordml/symex" xmlns:wpg="http://schemas.microsoft.com/office/word/2010/wordprocessingGroup" xmlns:wpi="http://schemas.microsoft.com/office/word/2010/wordprocessingInk" xmlns:wne="http://schemas.microsoft.com/office/word/2006/wordml" xmlns:wps="http://schemas.microsoft.com/office/word/2010/wordprocessingShape" mc:Ignorable="w14 w15 w16se wp14">
+<w:document xmlns:wpc="http://schemas.microsoft.com/office/word/2010/wordprocessingCanvas" xmlns:cx="http://schemas.microsoft.com/office/drawing/2014/chartex" xmlns:cx1="http://schemas.microsoft.com/office/drawing/2015/9/8/chartex" xmlns:cx2="http://schemas.microsoft.com/office/drawing/2015/10/21/chartex" xmlns:cx3="http://schemas.microsoft.com/office/drawing/2016/5/9/chartex" xmlns:cx4="http://schemas.microsoft.com/office/drawing/2016/5/10/chartex" xmlns:cx5="http://schemas.microsoft.com/office/drawing/2016/5/11/chartex" xmlns:cx6="http://schemas.microsoft.com/office/drawing/2016/5/12/chartex" xmlns:cx7="http://schemas.microsoft.com/office/drawing/2016/5/13/chartex" xmlns:cx8="http://schemas.microsoft.com/office/drawing/2016/5/14/chartex" xmlns:mc="http://schemas.openxmlformats.org/markup-compatibility/2006" xmlns:aink="http://schemas.microsoft.com/office/drawing/2016/ink" xmlns:am3d="http://schemas.microsoft.com/office/drawing/2017/model3d" xmlns:o="urn:schemas-microsoft-com:office:office" xmlns:oel="http://schemas.microsoft.com/office/2019/extlst" xmlns:r="http://schemas.openxmlformats.org/officeDocument/2006/relationships" xmlns:m="http://schemas.openxmlformats.org/officeDocument/2006/math" xmlns:v="urn:schemas-microsoft-com:vml" xmlns:wp14="http://schemas.microsoft.com/office/word/2010/wordprocessingDrawing" xmlns:wp="http://schemas.openxmlformats.org/drawingml/2006/wordprocessingDrawing" xmlns:w10="urn:schemas-microsoft-com:office:word" xmlns:w="http://schemas.openxmlformats.org/wordprocessingml/2006/main" xmlns:w14="http://schemas.microsoft.com/office/word/2010/wordml" xmlns:w15="http://schemas.microsoft.com/office/word/2012/wordml" xmlns:w16cex="http://schemas.microsoft.com/office/word/2018/wordml/cex" xmlns:w16cid="http://schemas.microsoft.com/office/word/2016/wordml/cid" xmlns:w16="http://schemas.microsoft.com/office/word/2018/wordml" xmlns:w16du="http://schemas.microsoft.com/office/word/2023/wordml/word16du" xmlns:w16sdtdh="http://schemas.microsoft.com/office/word/2020/wordml/sdtdatahash" xmlns:w16sdtfl="http://schemas.microsoft.com/office/word/2024/wordml/sdtformatlock" xmlns:w16se="http://schemas.microsoft.com/office/word/2015/wordml/symex" xmlns:wpg="http://schemas.microsoft.com/office/word/2010/wordprocessingGroup" xmlns:wpi="http://schemas.microsoft.com/office/word/2010/wordprocessingInk" xmlns:wne="http://schemas.microsoft.com/office/word/2006/wordml" xmlns:wps="http://schemas.microsoft.com/office/word/2010/wordprocessingShape" mc:Ignorable="w14 w15 w16se w16cid w16 w16cex w16sdtdh w16sdtfl w16du wp14">
   <w:body>
     <w:p>
       <w:pPr>
@@ -38,7 +38,7 @@
           <w:szCs w:val="48"/>
           <w:lang w:eastAsia="es-CL"/>
         </w:rPr>
-        <w:t>a (</w:t>
+        <w:t xml:space="preserve">a (Arrow </w:t>
       </w:r>
       <w:proofErr w:type="spellStart"/>
       <w:r>
@@ -51,7 +51,7 @@
           <w:szCs w:val="48"/>
           <w:lang w:eastAsia="es-CL"/>
         </w:rPr>
-        <w:t>Arrow</w:t>
+        <w:t>Functions</w:t>
       </w:r>
       <w:proofErr w:type="spellEnd"/>
       <w:r>
@@ -64,32 +64,6 @@
           <w:szCs w:val="48"/>
           <w:lang w:eastAsia="es-CL"/>
         </w:rPr>
-        <w:t xml:space="preserve"> </w:t>
-      </w:r>
-      <w:proofErr w:type="spellStart"/>
-      <w:r>
-        <w:rPr>
-          <w:rFonts w:ascii="Times New Roman" w:eastAsia="Times New Roman" w:hAnsi="Times New Roman" w:cs="Times New Roman"/>
-          <w:b/>
-          <w:bCs/>
-          <w:kern w:val="36"/>
-          <w:sz w:val="48"/>
-          <w:szCs w:val="48"/>
-          <w:lang w:eastAsia="es-CL"/>
-        </w:rPr>
-        <w:t>Functions</w:t>
-      </w:r>
-      <w:proofErr w:type="spellEnd"/>
-      <w:r>
-        <w:rPr>
-          <w:rFonts w:ascii="Times New Roman" w:eastAsia="Times New Roman" w:hAnsi="Times New Roman" w:cs="Times New Roman"/>
-          <w:b/>
-          <w:bCs/>
-          <w:kern w:val="36"/>
-          <w:sz w:val="48"/>
-          <w:szCs w:val="48"/>
-          <w:lang w:eastAsia="es-CL"/>
-        </w:rPr>
         <w:t xml:space="preserve">) </w:t>
       </w:r>
     </w:p>
@@ -110,7 +84,7 @@
           <w:szCs w:val="24"/>
           <w:lang w:eastAsia="es-CL"/>
         </w:rPr>
-        <w:pict>
+        <w:pict w14:anchorId="74B11F2C">
           <v:rect id="_x0000_i1025" style="width:0;height:1.5pt" o:hralign="center" o:hrstd="t" o:hr="t" fillcolor="#a0a0a0" stroked="f"/>
         </w:pict>
       </w:r>
@@ -429,7 +403,7 @@
           <w:szCs w:val="24"/>
           <w:lang w:eastAsia="es-CL"/>
         </w:rPr>
-        <w:pict>
+        <w:pict w14:anchorId="4A05C08D">
           <v:rect id="_x0000_i1026" style="width:0;height:1.5pt" o:hralign="center" o:hrstd="t" o:hr="t" fillcolor="#a0a0a0" stroked="f"/>
         </w:pict>
       </w:r>
@@ -826,7 +800,7 @@
           <w:szCs w:val="24"/>
           <w:lang w:eastAsia="es-CL"/>
         </w:rPr>
-        <w:pict>
+        <w:pict w14:anchorId="59B8B01F">
           <v:rect id="_x0000_i1027" style="width:0;height:1.5pt" o:hralign="center" o:hrstd="t" o:hr="t" fillcolor="#a0a0a0" stroked="f"/>
         </w:pict>
       </w:r>
@@ -1096,7 +1070,7 @@
           <w:szCs w:val="20"/>
           <w:lang w:eastAsia="es-CL"/>
         </w:rPr>
-        <w:t>console.log(</w:t>
+        <w:t>console.log(sumar(</w:t>
       </w:r>
       <w:proofErr w:type="gramEnd"/>
       <w:r>
@@ -1106,7 +1080,7 @@
           <w:szCs w:val="20"/>
           <w:lang w:eastAsia="es-CL"/>
         </w:rPr>
-        <w:t>sumar(2, 3)); // 5</w:t>
+        <w:t>2, 3)); // 5</w:t>
       </w:r>
     </w:p>
     <w:p>
@@ -1324,7 +1298,7 @@
           <w:rFonts w:ascii="Courier New" w:eastAsia="Times New Roman" w:hAnsi="Courier New" w:cs="Courier New"/>
           <w:sz w:val="20"/>
           <w:szCs w:val="20"/>
-          <w:lang w:eastAsia="es-CL"/>
+          <w:lang w:val="en-US" w:eastAsia="es-CL"/>
         </w:rPr>
       </w:pPr>
       <w:r>
@@ -1342,7 +1316,7 @@
           <w:rFonts w:ascii="Courier New" w:eastAsia="Times New Roman" w:hAnsi="Courier New" w:cs="Courier New"/>
           <w:sz w:val="20"/>
           <w:szCs w:val="20"/>
-          <w:lang w:eastAsia="es-CL"/>
+          <w:lang w:val="en-US" w:eastAsia="es-CL"/>
         </w:rPr>
         <w:t>console.log(</w:t>
       </w:r>
@@ -1352,10 +1326,21 @@
           <w:rFonts w:ascii="Courier New" w:eastAsia="Times New Roman" w:hAnsi="Courier New" w:cs="Courier New"/>
           <w:sz w:val="20"/>
           <w:szCs w:val="20"/>
-          <w:lang w:eastAsia="es-CL"/>
-        </w:rPr>
-        <w:t>"Doble:", r);</w:t>
-      </w:r>
+          <w:lang w:val="en-US" w:eastAsia="es-CL"/>
+        </w:rPr>
+        <w:t>"Doble:", r</w:t>
+      </w:r>
+      <w:proofErr w:type="gramStart"/>
+      <w:r>
+        <w:rPr>
+          <w:rFonts w:ascii="Courier New" w:eastAsia="Times New Roman" w:hAnsi="Courier New" w:cs="Courier New"/>
+          <w:sz w:val="20"/>
+          <w:szCs w:val="20"/>
+          <w:lang w:val="en-US" w:eastAsia="es-CL"/>
+        </w:rPr>
+        <w:t>);</w:t>
+      </w:r>
+      <w:proofErr w:type="gramEnd"/>
     </w:p>
     <w:p>
       <w:pPr>
@@ -1382,38 +1367,29 @@
           <w:rFonts w:ascii="Courier New" w:eastAsia="Times New Roman" w:hAnsi="Courier New" w:cs="Courier New"/>
           <w:sz w:val="20"/>
           <w:szCs w:val="20"/>
-          <w:lang w:eastAsia="es-CL"/>
-        </w:rPr>
-      </w:pPr>
-      <w:r>
-        <w:rPr>
-          <w:rFonts w:ascii="Courier New" w:eastAsia="Times New Roman" w:hAnsi="Courier New" w:cs="Courier New"/>
-          <w:sz w:val="20"/>
-          <w:szCs w:val="20"/>
-          <w:lang w:eastAsia="es-CL"/>
-        </w:rPr>
-        <w:t xml:space="preserve">  </w:t>
-      </w:r>
-      <w:proofErr w:type="spellStart"/>
-      <w:r>
-        <w:rPr>
-          <w:rFonts w:ascii="Courier New" w:eastAsia="Times New Roman" w:hAnsi="Courier New" w:cs="Courier New"/>
-          <w:sz w:val="20"/>
-          <w:szCs w:val="20"/>
-          <w:lang w:eastAsia="es-CL"/>
-        </w:rPr>
-        <w:t>return</w:t>
-      </w:r>
-      <w:proofErr w:type="spellEnd"/>
-      <w:r>
-        <w:rPr>
-          <w:rFonts w:ascii="Courier New" w:eastAsia="Times New Roman" w:hAnsi="Courier New" w:cs="Courier New"/>
-          <w:sz w:val="20"/>
-          <w:szCs w:val="20"/>
-          <w:lang w:eastAsia="es-CL"/>
-        </w:rPr>
-        <w:t xml:space="preserve"> r;</w:t>
-      </w:r>
+          <w:lang w:val="en-US" w:eastAsia="es-CL"/>
+        </w:rPr>
+      </w:pPr>
+      <w:r>
+        <w:rPr>
+          <w:rFonts w:ascii="Courier New" w:eastAsia="Times New Roman" w:hAnsi="Courier New" w:cs="Courier New"/>
+          <w:sz w:val="20"/>
+          <w:szCs w:val="20"/>
+          <w:lang w:val="en-US" w:eastAsia="es-CL"/>
+        </w:rPr>
+        <w:t xml:space="preserve">  return </w:t>
+      </w:r>
+      <w:proofErr w:type="gramStart"/>
+      <w:r>
+        <w:rPr>
+          <w:rFonts w:ascii="Courier New" w:eastAsia="Times New Roman" w:hAnsi="Courier New" w:cs="Courier New"/>
+          <w:sz w:val="20"/>
+          <w:szCs w:val="20"/>
+          <w:lang w:val="en-US" w:eastAsia="es-CL"/>
+        </w:rPr>
+        <w:t>r;</w:t>
+      </w:r>
+      <w:proofErr w:type="gramEnd"/>
     </w:p>
     <w:p>
       <w:pPr>
@@ -1559,7 +1535,7 @@
           <w:szCs w:val="24"/>
           <w:lang w:eastAsia="es-CL"/>
         </w:rPr>
-        <w:pict>
+        <w:pict w14:anchorId="1D49795E">
           <v:rect id="_x0000_i1028" style="width:0;height:1.5pt" o:hralign="center" o:hrstd="t" o:hr="t" fillcolor="#a0a0a0" stroked="f"/>
         </w:pict>
       </w:r>
@@ -1708,7 +1684,7 @@
           <w:szCs w:val="24"/>
           <w:lang w:eastAsia="es-CL"/>
         </w:rPr>
-        <w:pict>
+        <w:pict w14:anchorId="26C1D867">
           <v:rect id="_x0000_i1029" style="width:0;height:1.5pt" o:hralign="center" o:hrstd="t" o:hr="t" fillcolor="#a0a0a0" stroked="f"/>
         </w:pict>
       </w:r>
@@ -2639,7 +2615,7 @@
           <w:szCs w:val="24"/>
           <w:lang w:eastAsia="es-CL"/>
         </w:rPr>
-        <w:pict>
+        <w:pict w14:anchorId="7597A54E">
           <v:rect id="_x0000_i1030" style="width:0;height:1.5pt" o:hralign="center" o:hrstd="t" o:hr="t" fillcolor="#a0a0a0" stroked="f"/>
         </w:pict>
       </w:r>
@@ -3095,7 +3071,7 @@
           <w:szCs w:val="24"/>
           <w:lang w:eastAsia="es-CL"/>
         </w:rPr>
-        <w:pict>
+        <w:pict w14:anchorId="55ADA2E3">
           <v:rect id="_x0000_i1031" style="width:0;height:1.5pt" o:hralign="center" o:hrstd="t" o:hr="t" fillcolor="#a0a0a0" stroked="f"/>
         </w:pict>
       </w:r>
@@ -3527,7 +3503,27 @@
           <w:szCs w:val="20"/>
           <w:lang w:eastAsia="es-CL"/>
         </w:rPr>
-        <w:t>(r);       // guardamos el resultado en un nuevo arreglo</w:t>
+        <w:t>(r</w:t>
+      </w:r>
+      <w:proofErr w:type="gramStart"/>
+      <w:r>
+        <w:rPr>
+          <w:rFonts w:ascii="Courier New" w:eastAsia="Times New Roman" w:hAnsi="Courier New" w:cs="Courier New"/>
+          <w:sz w:val="20"/>
+          <w:szCs w:val="20"/>
+          <w:lang w:eastAsia="es-CL"/>
+        </w:rPr>
+        <w:t xml:space="preserve">);   </w:t>
+      </w:r>
+      <w:proofErr w:type="gramEnd"/>
+      <w:r>
+        <w:rPr>
+          <w:rFonts w:ascii="Courier New" w:eastAsia="Times New Roman" w:hAnsi="Courier New" w:cs="Courier New"/>
+          <w:sz w:val="20"/>
+          <w:szCs w:val="20"/>
+          <w:lang w:eastAsia="es-CL"/>
+        </w:rPr>
+        <w:t xml:space="preserve">    // guardamos el resultado en un nuevo arreglo</w:t>
       </w:r>
     </w:p>
     <w:p>
@@ -3842,7 +3838,7 @@
           <w:szCs w:val="24"/>
           <w:lang w:eastAsia="es-CL"/>
         </w:rPr>
-        <w:pict>
+        <w:pict w14:anchorId="014EBA8E">
           <v:rect id="_x0000_i1032" style="width:0;height:1.5pt" o:hralign="center" o:hrstd="t" o:hr="t" fillcolor="#a0a0a0" stroked="f"/>
         </w:pict>
       </w:r>
@@ -4232,7 +4228,7 @@
           <w:szCs w:val="24"/>
           <w:lang w:eastAsia="es-CL"/>
         </w:rPr>
-        <w:pict>
+        <w:pict w14:anchorId="44579621">
           <v:rect id="_x0000_i1033" style="width:0;height:1.5pt" o:hralign="center" o:hrstd="t" o:hr="t" fillcolor="#a0a0a0" stroked="f"/>
         </w:pict>
       </w:r>
@@ -4293,45 +4289,52 @@
         <w:spacing w:before="100" w:beforeAutospacing="1" w:after="100" w:afterAutospacing="1" w:line="240" w:lineRule="auto"/>
         <w:rPr>
           <w:rFonts w:ascii="Times New Roman" w:eastAsia="Times New Roman" w:hAnsi="Times New Roman" w:cs="Times New Roman"/>
-          <w:sz w:val="24"/>
-          <w:szCs w:val="24"/>
-          <w:lang w:eastAsia="es-CL"/>
-        </w:rPr>
-      </w:pPr>
-      <w:r>
-        <w:rPr>
-          <w:rFonts w:ascii="Times New Roman" w:eastAsia="Times New Roman" w:hAnsi="Times New Roman" w:cs="Times New Roman"/>
-          <w:sz w:val="24"/>
-          <w:szCs w:val="24"/>
-          <w:lang w:eastAsia="es-CL"/>
-        </w:rPr>
-        <w:t xml:space="preserve">Crea una </w:t>
-      </w:r>
-      <w:proofErr w:type="spellStart"/>
-      <w:r>
-        <w:rPr>
-          <w:rFonts w:ascii="Times New Roman" w:eastAsia="Times New Roman" w:hAnsi="Times New Roman" w:cs="Times New Roman"/>
-          <w:sz w:val="24"/>
-          <w:szCs w:val="24"/>
-          <w:lang w:eastAsia="es-CL"/>
-        </w:rPr>
-        <w:t>arrow</w:t>
-      </w:r>
-      <w:proofErr w:type="spellEnd"/>
-      <w:r>
-        <w:rPr>
-          <w:rFonts w:ascii="Times New Roman" w:eastAsia="Times New Roman" w:hAnsi="Times New Roman" w:cs="Times New Roman"/>
-          <w:sz w:val="24"/>
-          <w:szCs w:val="24"/>
-          <w:lang w:eastAsia="es-CL"/>
-        </w:rPr>
-        <w:t xml:space="preserve"> que reciba </w:t>
-      </w:r>
-      <w:r>
-        <w:rPr>
-          <w:rFonts w:ascii="Courier New" w:eastAsia="Times New Roman" w:hAnsi="Courier New" w:cs="Courier New"/>
-          <w:sz w:val="20"/>
-          <w:szCs w:val="20"/>
+          <w:sz w:val="32"/>
+          <w:szCs w:val="32"/>
+          <w:lang w:eastAsia="es-CL"/>
+        </w:rPr>
+      </w:pPr>
+      <w:r>
+        <w:rPr>
+          <w:rFonts w:ascii="Times New Roman" w:eastAsia="Times New Roman" w:hAnsi="Times New Roman" w:cs="Times New Roman"/>
+          <w:sz w:val="32"/>
+          <w:szCs w:val="32"/>
+          <w:lang w:eastAsia="es-CL"/>
+        </w:rPr>
+        <w:t xml:space="preserve">Crea </w:t>
+      </w:r>
+      <w:r>
+        <w:rPr>
+          <w:rFonts w:ascii="Times New Roman" w:eastAsia="Times New Roman" w:hAnsi="Times New Roman" w:cs="Times New Roman"/>
+          <w:sz w:val="32"/>
+          <w:szCs w:val="32"/>
+          <w:lang w:eastAsia="es-CL"/>
+        </w:rPr>
+        <w:t>un</w:t>
+      </w:r>
+      <w:r>
+        <w:rPr>
+          <w:rFonts w:ascii="Times New Roman" w:eastAsia="Times New Roman" w:hAnsi="Times New Roman" w:cs="Times New Roman"/>
+          <w:sz w:val="32"/>
+          <w:szCs w:val="32"/>
+          <w:lang w:eastAsia="es-CL"/>
+        </w:rPr>
+        <w:t xml:space="preserve">a función flecha </w:t>
+      </w:r>
+      <w:r>
+        <w:rPr>
+          <w:rFonts w:ascii="Times New Roman" w:eastAsia="Times New Roman" w:hAnsi="Times New Roman" w:cs="Times New Roman"/>
+          <w:sz w:val="32"/>
+          <w:szCs w:val="32"/>
+          <w:lang w:eastAsia="es-CL"/>
+        </w:rPr>
+        <w:t xml:space="preserve">que reciba </w:t>
+      </w:r>
+      <w:r>
+        <w:rPr>
+          <w:rFonts w:ascii="Courier New" w:eastAsia="Times New Roman" w:hAnsi="Courier New" w:cs="Courier New"/>
+          <w:sz w:val="24"/>
+          <w:szCs w:val="24"/>
           <w:lang w:eastAsia="es-CL"/>
         </w:rPr>
         <w:t>nombre</w:t>
@@ -4339,8 +4342,8 @@
       <w:r>
         <w:rPr>
           <w:rFonts w:ascii="Times New Roman" w:eastAsia="Times New Roman" w:hAnsi="Times New Roman" w:cs="Times New Roman"/>
-          <w:sz w:val="24"/>
-          <w:szCs w:val="24"/>
+          <w:sz w:val="32"/>
+          <w:szCs w:val="32"/>
           <w:lang w:eastAsia="es-CL"/>
         </w:rPr>
         <w:t xml:space="preserve"> e imprima </w:t>
@@ -4348,33 +4351,295 @@
       <w:r>
         <w:rPr>
           <w:rFonts w:ascii="Courier New" w:eastAsia="Times New Roman" w:hAnsi="Courier New" w:cs="Courier New"/>
-          <w:sz w:val="20"/>
-          <w:szCs w:val="20"/>
+          <w:sz w:val="24"/>
+          <w:szCs w:val="24"/>
           <w:lang w:eastAsia="es-CL"/>
         </w:rPr>
         <w:t>Hola, NOMBR</w:t>
       </w:r>
-      <w:bookmarkStart w:id="0" w:name="_GoBack"/>
-      <w:bookmarkEnd w:id="0"/>
-    </w:p>
-    <w:p>
-      <w:pPr>
-        <w:spacing w:after="0" w:line="240" w:lineRule="auto"/>
-        <w:rPr>
-          <w:rFonts w:ascii="Times New Roman" w:eastAsia="Times New Roman" w:hAnsi="Times New Roman" w:cs="Times New Roman"/>
-          <w:sz w:val="24"/>
-          <w:szCs w:val="24"/>
-          <w:lang w:eastAsia="es-CL"/>
-        </w:rPr>
-      </w:pPr>
-      <w:r>
-        <w:rPr>
-          <w:rFonts w:ascii="Times New Roman" w:eastAsia="Times New Roman" w:hAnsi="Times New Roman" w:cs="Times New Roman"/>
-          <w:sz w:val="24"/>
-          <w:szCs w:val="24"/>
-          <w:lang w:eastAsia="es-CL"/>
-        </w:rPr>
-        <w:pict>
+    </w:p>
+    <w:p>
+      <w:pPr>
+        <w:spacing w:after="0" w:line="240" w:lineRule="auto"/>
+        <w:rPr>
+          <w:rFonts w:ascii="Times New Roman" w:eastAsia="Times New Roman" w:hAnsi="Times New Roman" w:cs="Times New Roman"/>
+          <w:sz w:val="24"/>
+          <w:szCs w:val="24"/>
+          <w:lang w:eastAsia="es-CL"/>
+        </w:rPr>
+      </w:pPr>
+    </w:p>
+    <w:p>
+      <w:pPr>
+        <w:spacing w:after="0" w:line="240" w:lineRule="auto"/>
+        <w:rPr>
+          <w:rFonts w:ascii="Times New Roman" w:eastAsia="Times New Roman" w:hAnsi="Times New Roman" w:cs="Times New Roman"/>
+          <w:sz w:val="24"/>
+          <w:szCs w:val="24"/>
+          <w:lang w:eastAsia="es-CL"/>
+        </w:rPr>
+      </w:pPr>
+    </w:p>
+    <w:p>
+      <w:pPr>
+        <w:spacing w:after="0" w:line="240" w:lineRule="auto"/>
+        <w:rPr>
+          <w:rFonts w:ascii="Times New Roman" w:eastAsia="Times New Roman" w:hAnsi="Times New Roman" w:cs="Times New Roman"/>
+          <w:sz w:val="24"/>
+          <w:szCs w:val="24"/>
+          <w:lang w:eastAsia="es-CL"/>
+        </w:rPr>
+      </w:pPr>
+    </w:p>
+    <w:p>
+      <w:pPr>
+        <w:spacing w:after="0" w:line="240" w:lineRule="auto"/>
+        <w:rPr>
+          <w:rFonts w:ascii="Times New Roman" w:eastAsia="Times New Roman" w:hAnsi="Times New Roman" w:cs="Times New Roman"/>
+          <w:sz w:val="24"/>
+          <w:szCs w:val="24"/>
+          <w:lang w:eastAsia="es-CL"/>
+        </w:rPr>
+      </w:pPr>
+    </w:p>
+    <w:p>
+      <w:pPr>
+        <w:spacing w:after="0" w:line="240" w:lineRule="auto"/>
+        <w:rPr>
+          <w:rFonts w:ascii="Times New Roman" w:eastAsia="Times New Roman" w:hAnsi="Times New Roman" w:cs="Times New Roman"/>
+          <w:sz w:val="24"/>
+          <w:szCs w:val="24"/>
+          <w:lang w:eastAsia="es-CL"/>
+        </w:rPr>
+      </w:pPr>
+    </w:p>
+    <w:p>
+      <w:pPr>
+        <w:spacing w:after="0" w:line="240" w:lineRule="auto"/>
+        <w:rPr>
+          <w:rFonts w:ascii="Times New Roman" w:eastAsia="Times New Roman" w:hAnsi="Times New Roman" w:cs="Times New Roman"/>
+          <w:sz w:val="24"/>
+          <w:szCs w:val="24"/>
+          <w:lang w:eastAsia="es-CL"/>
+        </w:rPr>
+      </w:pPr>
+    </w:p>
+    <w:p>
+      <w:pPr>
+        <w:spacing w:after="0" w:line="240" w:lineRule="auto"/>
+        <w:rPr>
+          <w:rFonts w:ascii="Times New Roman" w:eastAsia="Times New Roman" w:hAnsi="Times New Roman" w:cs="Times New Roman"/>
+          <w:sz w:val="24"/>
+          <w:szCs w:val="24"/>
+          <w:lang w:eastAsia="es-CL"/>
+        </w:rPr>
+      </w:pPr>
+    </w:p>
+    <w:p>
+      <w:pPr>
+        <w:spacing w:after="0" w:line="240" w:lineRule="auto"/>
+        <w:rPr>
+          <w:rFonts w:ascii="Times New Roman" w:eastAsia="Times New Roman" w:hAnsi="Times New Roman" w:cs="Times New Roman"/>
+          <w:sz w:val="24"/>
+          <w:szCs w:val="24"/>
+          <w:lang w:eastAsia="es-CL"/>
+        </w:rPr>
+      </w:pPr>
+    </w:p>
+    <w:p>
+      <w:pPr>
+        <w:spacing w:after="0" w:line="240" w:lineRule="auto"/>
+        <w:rPr>
+          <w:rFonts w:ascii="Times New Roman" w:eastAsia="Times New Roman" w:hAnsi="Times New Roman" w:cs="Times New Roman"/>
+          <w:sz w:val="24"/>
+          <w:szCs w:val="24"/>
+          <w:lang w:eastAsia="es-CL"/>
+        </w:rPr>
+      </w:pPr>
+    </w:p>
+    <w:p>
+      <w:pPr>
+        <w:spacing w:after="0" w:line="240" w:lineRule="auto"/>
+        <w:rPr>
+          <w:rFonts w:ascii="Times New Roman" w:eastAsia="Times New Roman" w:hAnsi="Times New Roman" w:cs="Times New Roman"/>
+          <w:sz w:val="24"/>
+          <w:szCs w:val="24"/>
+          <w:lang w:eastAsia="es-CL"/>
+        </w:rPr>
+      </w:pPr>
+    </w:p>
+    <w:p>
+      <w:pPr>
+        <w:spacing w:after="0" w:line="240" w:lineRule="auto"/>
+        <w:rPr>
+          <w:rFonts w:ascii="Times New Roman" w:eastAsia="Times New Roman" w:hAnsi="Times New Roman" w:cs="Times New Roman"/>
+          <w:sz w:val="24"/>
+          <w:szCs w:val="24"/>
+          <w:lang w:eastAsia="es-CL"/>
+        </w:rPr>
+      </w:pPr>
+    </w:p>
+    <w:p>
+      <w:pPr>
+        <w:spacing w:after="0" w:line="240" w:lineRule="auto"/>
+        <w:rPr>
+          <w:rFonts w:ascii="Times New Roman" w:eastAsia="Times New Roman" w:hAnsi="Times New Roman" w:cs="Times New Roman"/>
+          <w:sz w:val="24"/>
+          <w:szCs w:val="24"/>
+          <w:lang w:eastAsia="es-CL"/>
+        </w:rPr>
+      </w:pPr>
+    </w:p>
+    <w:p>
+      <w:pPr>
+        <w:spacing w:after="0" w:line="240" w:lineRule="auto"/>
+        <w:rPr>
+          <w:rFonts w:ascii="Times New Roman" w:eastAsia="Times New Roman" w:hAnsi="Times New Roman" w:cs="Times New Roman"/>
+          <w:sz w:val="24"/>
+          <w:szCs w:val="24"/>
+          <w:lang w:eastAsia="es-CL"/>
+        </w:rPr>
+      </w:pPr>
+    </w:p>
+    <w:p>
+      <w:pPr>
+        <w:spacing w:after="0" w:line="240" w:lineRule="auto"/>
+        <w:rPr>
+          <w:rFonts w:ascii="Times New Roman" w:eastAsia="Times New Roman" w:hAnsi="Times New Roman" w:cs="Times New Roman"/>
+          <w:sz w:val="24"/>
+          <w:szCs w:val="24"/>
+          <w:lang w:eastAsia="es-CL"/>
+        </w:rPr>
+      </w:pPr>
+    </w:p>
+    <w:p>
+      <w:pPr>
+        <w:spacing w:after="0" w:line="240" w:lineRule="auto"/>
+        <w:rPr>
+          <w:rFonts w:ascii="Times New Roman" w:eastAsia="Times New Roman" w:hAnsi="Times New Roman" w:cs="Times New Roman"/>
+          <w:sz w:val="24"/>
+          <w:szCs w:val="24"/>
+          <w:lang w:eastAsia="es-CL"/>
+        </w:rPr>
+      </w:pPr>
+    </w:p>
+    <w:p>
+      <w:pPr>
+        <w:spacing w:after="0" w:line="240" w:lineRule="auto"/>
+        <w:rPr>
+          <w:rFonts w:ascii="Times New Roman" w:eastAsia="Times New Roman" w:hAnsi="Times New Roman" w:cs="Times New Roman"/>
+          <w:sz w:val="24"/>
+          <w:szCs w:val="24"/>
+          <w:lang w:eastAsia="es-CL"/>
+        </w:rPr>
+      </w:pPr>
+    </w:p>
+    <w:p>
+      <w:pPr>
+        <w:spacing w:after="0" w:line="240" w:lineRule="auto"/>
+        <w:rPr>
+          <w:rFonts w:ascii="Times New Roman" w:eastAsia="Times New Roman" w:hAnsi="Times New Roman" w:cs="Times New Roman"/>
+          <w:sz w:val="24"/>
+          <w:szCs w:val="24"/>
+          <w:lang w:eastAsia="es-CL"/>
+        </w:rPr>
+      </w:pPr>
+    </w:p>
+    <w:p>
+      <w:pPr>
+        <w:spacing w:after="0" w:line="240" w:lineRule="auto"/>
+        <w:rPr>
+          <w:rFonts w:ascii="Times New Roman" w:eastAsia="Times New Roman" w:hAnsi="Times New Roman" w:cs="Times New Roman"/>
+          <w:sz w:val="24"/>
+          <w:szCs w:val="24"/>
+          <w:lang w:eastAsia="es-CL"/>
+        </w:rPr>
+      </w:pPr>
+    </w:p>
+    <w:p>
+      <w:pPr>
+        <w:spacing w:after="0" w:line="240" w:lineRule="auto"/>
+        <w:rPr>
+          <w:rFonts w:ascii="Times New Roman" w:eastAsia="Times New Roman" w:hAnsi="Times New Roman" w:cs="Times New Roman"/>
+          <w:sz w:val="24"/>
+          <w:szCs w:val="24"/>
+          <w:lang w:eastAsia="es-CL"/>
+        </w:rPr>
+      </w:pPr>
+    </w:p>
+    <w:p>
+      <w:pPr>
+        <w:spacing w:after="0" w:line="240" w:lineRule="auto"/>
+        <w:rPr>
+          <w:rFonts w:ascii="Times New Roman" w:eastAsia="Times New Roman" w:hAnsi="Times New Roman" w:cs="Times New Roman"/>
+          <w:sz w:val="24"/>
+          <w:szCs w:val="24"/>
+          <w:lang w:eastAsia="es-CL"/>
+        </w:rPr>
+      </w:pPr>
+    </w:p>
+    <w:p>
+      <w:pPr>
+        <w:spacing w:after="0" w:line="240" w:lineRule="auto"/>
+        <w:rPr>
+          <w:rFonts w:ascii="Times New Roman" w:eastAsia="Times New Roman" w:hAnsi="Times New Roman" w:cs="Times New Roman"/>
+          <w:sz w:val="24"/>
+          <w:szCs w:val="24"/>
+          <w:lang w:eastAsia="es-CL"/>
+        </w:rPr>
+      </w:pPr>
+    </w:p>
+    <w:p>
+      <w:pPr>
+        <w:spacing w:after="0" w:line="240" w:lineRule="auto"/>
+        <w:rPr>
+          <w:rFonts w:ascii="Times New Roman" w:eastAsia="Times New Roman" w:hAnsi="Times New Roman" w:cs="Times New Roman"/>
+          <w:sz w:val="24"/>
+          <w:szCs w:val="24"/>
+          <w:lang w:eastAsia="es-CL"/>
+        </w:rPr>
+      </w:pPr>
+    </w:p>
+    <w:p>
+      <w:pPr>
+        <w:spacing w:after="0" w:line="240" w:lineRule="auto"/>
+        <w:rPr>
+          <w:rFonts w:ascii="Times New Roman" w:eastAsia="Times New Roman" w:hAnsi="Times New Roman" w:cs="Times New Roman"/>
+          <w:sz w:val="24"/>
+          <w:szCs w:val="24"/>
+          <w:lang w:eastAsia="es-CL"/>
+        </w:rPr>
+      </w:pPr>
+    </w:p>
+    <w:p>
+      <w:pPr>
+        <w:spacing w:after="0" w:line="240" w:lineRule="auto"/>
+        <w:rPr>
+          <w:rFonts w:ascii="Times New Roman" w:eastAsia="Times New Roman" w:hAnsi="Times New Roman" w:cs="Times New Roman"/>
+          <w:sz w:val="24"/>
+          <w:szCs w:val="24"/>
+          <w:lang w:eastAsia="es-CL"/>
+        </w:rPr>
+      </w:pPr>
+    </w:p>
+    <w:p>
+      <w:pPr>
+        <w:spacing w:after="0" w:line="240" w:lineRule="auto"/>
+        <w:rPr>
+          <w:rFonts w:ascii="Times New Roman" w:eastAsia="Times New Roman" w:hAnsi="Times New Roman" w:cs="Times New Roman"/>
+          <w:sz w:val="24"/>
+          <w:szCs w:val="24"/>
+          <w:lang w:eastAsia="es-CL"/>
+        </w:rPr>
+      </w:pPr>
+      <w:r>
+        <w:rPr>
+          <w:rFonts w:ascii="Times New Roman" w:eastAsia="Times New Roman" w:hAnsi="Times New Roman" w:cs="Times New Roman"/>
+          <w:sz w:val="24"/>
+          <w:szCs w:val="24"/>
+          <w:lang w:eastAsia="es-CL"/>
+        </w:rPr>
+        <w:pict w14:anchorId="6F2740D6">
           <v:rect id="_x0000_i1034" style="width:0;height:1.5pt" o:hralign="center" o:hrstd="t" o:hr="t" fillcolor="#a0a0a0" stroked="f"/>
         </w:pict>
       </w:r>
@@ -4512,17 +4777,15 @@
         </w:rPr>
         <w:t xml:space="preserve">Crea una </w:t>
       </w:r>
-      <w:proofErr w:type="spellStart"/>
-      <w:r>
-        <w:rPr>
-          <w:rFonts w:ascii="Times New Roman" w:eastAsia="Times New Roman" w:hAnsi="Times New Roman" w:cs="Times New Roman"/>
-          <w:sz w:val="24"/>
-          <w:szCs w:val="24"/>
-          <w:lang w:eastAsia="es-CL"/>
-        </w:rPr>
-        <w:t>arrow</w:t>
-      </w:r>
-      <w:proofErr w:type="spellEnd"/>
+      <w:r>
+        <w:rPr>
+          <w:rFonts w:ascii="Times New Roman" w:eastAsia="Times New Roman" w:hAnsi="Times New Roman" w:cs="Times New Roman"/>
+          <w:sz w:val="24"/>
+          <w:szCs w:val="24"/>
+          <w:lang w:eastAsia="es-CL"/>
+        </w:rPr>
+        <w:t>función de flecha</w:t>
+      </w:r>
       <w:r>
         <w:rPr>
           <w:rFonts w:ascii="Times New Roman" w:eastAsia="Times New Roman" w:hAnsi="Times New Roman" w:cs="Times New Roman"/>
@@ -4611,14 +4874,47 @@
           <w:lang w:eastAsia="es-CL"/>
         </w:rPr>
       </w:pPr>
-      <w:r>
-        <w:rPr>
-          <w:rFonts w:ascii="Times New Roman" w:eastAsia="Times New Roman" w:hAnsi="Times New Roman" w:cs="Times New Roman"/>
-          <w:sz w:val="24"/>
-          <w:szCs w:val="24"/>
-          <w:lang w:eastAsia="es-CL"/>
-        </w:rPr>
-        <w:pict>
+    </w:p>
+    <w:p>
+      <w:pPr>
+        <w:spacing w:after="0" w:line="240" w:lineRule="auto"/>
+        <w:rPr>
+          <w:rFonts w:ascii="Times New Roman" w:eastAsia="Times New Roman" w:hAnsi="Times New Roman" w:cs="Times New Roman"/>
+          <w:sz w:val="24"/>
+          <w:szCs w:val="24"/>
+          <w:lang w:eastAsia="es-CL"/>
+        </w:rPr>
+      </w:pPr>
+    </w:p>
+    <w:p>
+      <w:pPr>
+        <w:spacing w:after="0" w:line="240" w:lineRule="auto"/>
+        <w:rPr>
+          <w:rFonts w:ascii="Times New Roman" w:eastAsia="Times New Roman" w:hAnsi="Times New Roman" w:cs="Times New Roman"/>
+          <w:sz w:val="24"/>
+          <w:szCs w:val="24"/>
+          <w:lang w:eastAsia="es-CL"/>
+        </w:rPr>
+      </w:pPr>
+    </w:p>
+    <w:p>
+      <w:pPr>
+        <w:spacing w:after="0" w:line="240" w:lineRule="auto"/>
+        <w:rPr>
+          <w:rFonts w:ascii="Times New Roman" w:eastAsia="Times New Roman" w:hAnsi="Times New Roman" w:cs="Times New Roman"/>
+          <w:sz w:val="24"/>
+          <w:szCs w:val="24"/>
+          <w:lang w:eastAsia="es-CL"/>
+        </w:rPr>
+      </w:pPr>
+      <w:r>
+        <w:rPr>
+          <w:rFonts w:ascii="Times New Roman" w:eastAsia="Times New Roman" w:hAnsi="Times New Roman" w:cs="Times New Roman"/>
+          <w:sz w:val="24"/>
+          <w:szCs w:val="24"/>
+          <w:lang w:eastAsia="es-CL"/>
+        </w:rPr>
+        <w:pict w14:anchorId="4FEF36AC">
           <v:rect id="_x0000_i1035" style="width:0;height:1.5pt" o:hralign="center" o:hrstd="t" o:hr="t" fillcolor="#a0a0a0" stroked="f"/>
         </w:pict>
       </w:r>
@@ -4645,6 +4941,7 @@
           <w:szCs w:val="27"/>
           <w:lang w:eastAsia="es-CL"/>
         </w:rPr>
+        <w:lastRenderedPageBreak/>
         <w:t>Ejercicio 3 — Crear un nuevo arreglo</w:t>
       </w:r>
     </w:p>
@@ -4933,14 +5230,80 @@
           <w:lang w:eastAsia="es-CL"/>
         </w:rPr>
       </w:pPr>
-      <w:r>
-        <w:rPr>
-          <w:rFonts w:ascii="Times New Roman" w:eastAsia="Times New Roman" w:hAnsi="Times New Roman" w:cs="Times New Roman"/>
-          <w:sz w:val="24"/>
-          <w:szCs w:val="24"/>
-          <w:lang w:eastAsia="es-CL"/>
-        </w:rPr>
-        <w:pict>
+    </w:p>
+    <w:p>
+      <w:pPr>
+        <w:spacing w:after="0" w:line="240" w:lineRule="auto"/>
+        <w:rPr>
+          <w:rFonts w:ascii="Times New Roman" w:eastAsia="Times New Roman" w:hAnsi="Times New Roman" w:cs="Times New Roman"/>
+          <w:sz w:val="24"/>
+          <w:szCs w:val="24"/>
+          <w:lang w:eastAsia="es-CL"/>
+        </w:rPr>
+      </w:pPr>
+    </w:p>
+    <w:p>
+      <w:pPr>
+        <w:spacing w:after="0" w:line="240" w:lineRule="auto"/>
+        <w:rPr>
+          <w:rFonts w:ascii="Times New Roman" w:eastAsia="Times New Roman" w:hAnsi="Times New Roman" w:cs="Times New Roman"/>
+          <w:sz w:val="24"/>
+          <w:szCs w:val="24"/>
+          <w:lang w:eastAsia="es-CL"/>
+        </w:rPr>
+      </w:pPr>
+    </w:p>
+    <w:p>
+      <w:pPr>
+        <w:spacing w:after="0" w:line="240" w:lineRule="auto"/>
+        <w:rPr>
+          <w:rFonts w:ascii="Times New Roman" w:eastAsia="Times New Roman" w:hAnsi="Times New Roman" w:cs="Times New Roman"/>
+          <w:sz w:val="24"/>
+          <w:szCs w:val="24"/>
+          <w:lang w:eastAsia="es-CL"/>
+        </w:rPr>
+      </w:pPr>
+    </w:p>
+    <w:p>
+      <w:pPr>
+        <w:spacing w:after="0" w:line="240" w:lineRule="auto"/>
+        <w:rPr>
+          <w:rFonts w:ascii="Times New Roman" w:eastAsia="Times New Roman" w:hAnsi="Times New Roman" w:cs="Times New Roman"/>
+          <w:sz w:val="24"/>
+          <w:szCs w:val="24"/>
+          <w:lang w:eastAsia="es-CL"/>
+        </w:rPr>
+      </w:pPr>
+    </w:p>
+    <w:p>
+      <w:pPr>
+        <w:spacing w:after="0" w:line="240" w:lineRule="auto"/>
+        <w:rPr>
+          <w:rFonts w:ascii="Times New Roman" w:eastAsia="Times New Roman" w:hAnsi="Times New Roman" w:cs="Times New Roman"/>
+          <w:sz w:val="24"/>
+          <w:szCs w:val="24"/>
+          <w:lang w:eastAsia="es-CL"/>
+        </w:rPr>
+      </w:pPr>
+    </w:p>
+    <w:p>
+      <w:pPr>
+        <w:spacing w:after="0" w:line="240" w:lineRule="auto"/>
+        <w:rPr>
+          <w:rFonts w:ascii="Times New Roman" w:eastAsia="Times New Roman" w:hAnsi="Times New Roman" w:cs="Times New Roman"/>
+          <w:sz w:val="24"/>
+          <w:szCs w:val="24"/>
+          <w:lang w:eastAsia="es-CL"/>
+        </w:rPr>
+      </w:pPr>
+      <w:r>
+        <w:rPr>
+          <w:rFonts w:ascii="Times New Roman" w:eastAsia="Times New Roman" w:hAnsi="Times New Roman" w:cs="Times New Roman"/>
+          <w:sz w:val="24"/>
+          <w:szCs w:val="24"/>
+          <w:lang w:eastAsia="es-CL"/>
+        </w:rPr>
+        <w:pict w14:anchorId="271131BD">
           <v:rect id="_x0000_i1036" style="width:0;height:1.5pt" o:hralign="center" o:hrstd="t" o:hr="t" fillcolor="#a0a0a0" stroked="f"/>
         </w:pict>
       </w:r>
@@ -5315,7 +5678,7 @@
           <w:szCs w:val="24"/>
           <w:lang w:eastAsia="es-CL"/>
         </w:rPr>
-        <w:pict>
+        <w:pict w14:anchorId="59ADDD8D">
           <v:rect id="_x0000_i1037" style="width:0;height:1.5pt" o:hralign="center" o:hrstd="t" o:hr="t" fillcolor="#a0a0a0" stroked="f"/>
         </w:pict>
       </w:r>
@@ -5342,31 +5705,7 @@
           <w:szCs w:val="27"/>
           <w:lang w:eastAsia="es-CL"/>
         </w:rPr>
-        <w:t xml:space="preserve">Ejercicio 5 — </w:t>
-      </w:r>
-      <w:proofErr w:type="spellStart"/>
-      <w:r>
-        <w:rPr>
-          <w:rFonts w:ascii="Times New Roman" w:eastAsia="Times New Roman" w:hAnsi="Times New Roman" w:cs="Times New Roman"/>
-          <w:b/>
-          <w:bCs/>
-          <w:sz w:val="27"/>
-          <w:szCs w:val="27"/>
-          <w:lang w:eastAsia="es-CL"/>
-        </w:rPr>
-        <w:t>Arrow</w:t>
-      </w:r>
-      <w:proofErr w:type="spellEnd"/>
-      <w:r>
-        <w:rPr>
-          <w:rFonts w:ascii="Times New Roman" w:eastAsia="Times New Roman" w:hAnsi="Times New Roman" w:cs="Times New Roman"/>
-          <w:b/>
-          <w:bCs/>
-          <w:sz w:val="27"/>
-          <w:szCs w:val="27"/>
-          <w:lang w:eastAsia="es-CL"/>
-        </w:rPr>
-        <w:t xml:space="preserve"> sin parámetros</w:t>
+        <w:t>Ejercicio 5 — Arrow sin parámetros</w:t>
       </w:r>
     </w:p>
     <w:p>
@@ -5386,7 +5725,6 @@
           <w:szCs w:val="24"/>
           <w:lang w:eastAsia="es-CL"/>
         </w:rPr>
-        <w:lastRenderedPageBreak/>
         <w:t xml:space="preserve">Crea una </w:t>
       </w:r>
       <w:proofErr w:type="spellStart"/>
@@ -5450,7 +5788,7 @@
 </file>
 
 <file path=word/numbering.xml><?xml version="1.0" encoding="utf-8"?>
-<w:numbering xmlns:wpc="http://schemas.microsoft.com/office/word/2010/wordprocessingCanvas" xmlns:cx="http://schemas.microsoft.com/office/drawing/2014/chartex" xmlns:mc="http://schemas.openxmlformats.org/markup-compatibility/2006" xmlns:o="urn:schemas-microsoft-com:office:office" xmlns:r="http://schemas.openxmlformats.org/officeDocument/2006/relationships" xmlns:m="http://schemas.openxmlformats.org/officeDocument/2006/math" xmlns:v="urn:schemas-microsoft-com:vml" xmlns:wp14="http://schemas.microsoft.com/office/word/2010/wordprocessingDrawing" xmlns:wp="http://schemas.openxmlformats.org/drawingml/2006/wordprocessingDrawing" xmlns:w10="urn:schemas-microsoft-com:office:word" xmlns:w="http://schemas.openxmlformats.org/wordprocessingml/2006/main" xmlns:w14="http://schemas.microsoft.com/office/word/2010/wordml" xmlns:w15="http://schemas.microsoft.com/office/word/2012/wordml" xmlns:w16se="http://schemas.microsoft.com/office/word/2015/wordml/symex" xmlns:wpg="http://schemas.microsoft.com/office/word/2010/wordprocessingGroup" xmlns:wpi="http://schemas.microsoft.com/office/word/2010/wordprocessingInk" xmlns:wne="http://schemas.microsoft.com/office/word/2006/wordml" xmlns:wps="http://schemas.microsoft.com/office/word/2010/wordprocessingShape" mc:Ignorable="w14 w15 w16se wp14">
+<w:numbering xmlns:wpc="http://schemas.microsoft.com/office/word/2010/wordprocessingCanvas" xmlns:cx="http://schemas.microsoft.com/office/drawing/2014/chartex" xmlns:cx1="http://schemas.microsoft.com/office/drawing/2015/9/8/chartex" xmlns:cx2="http://schemas.microsoft.com/office/drawing/2015/10/21/chartex" xmlns:cx3="http://schemas.microsoft.com/office/drawing/2016/5/9/chartex" xmlns:cx4="http://schemas.microsoft.com/office/drawing/2016/5/10/chartex" xmlns:cx5="http://schemas.microsoft.com/office/drawing/2016/5/11/chartex" xmlns:cx6="http://schemas.microsoft.com/office/drawing/2016/5/12/chartex" xmlns:cx7="http://schemas.microsoft.com/office/drawing/2016/5/13/chartex" xmlns:cx8="http://schemas.microsoft.com/office/drawing/2016/5/14/chartex" xmlns:mc="http://schemas.openxmlformats.org/markup-compatibility/2006" xmlns:aink="http://schemas.microsoft.com/office/drawing/2016/ink" xmlns:am3d="http://schemas.microsoft.com/office/drawing/2017/model3d" xmlns:o="urn:schemas-microsoft-com:office:office" xmlns:oel="http://schemas.microsoft.com/office/2019/extlst" xmlns:r="http://schemas.openxmlformats.org/officeDocument/2006/relationships" xmlns:m="http://schemas.openxmlformats.org/officeDocument/2006/math" xmlns:v="urn:schemas-microsoft-com:vml" xmlns:wp14="http://schemas.microsoft.com/office/word/2010/wordprocessingDrawing" xmlns:wp="http://schemas.openxmlformats.org/drawingml/2006/wordprocessingDrawing" xmlns:w10="urn:schemas-microsoft-com:office:word" xmlns:w="http://schemas.openxmlformats.org/wordprocessingml/2006/main" xmlns:w14="http://schemas.microsoft.com/office/word/2010/wordml" xmlns:w15="http://schemas.microsoft.com/office/word/2012/wordml" xmlns:w16cex="http://schemas.microsoft.com/office/word/2018/wordml/cex" xmlns:w16cid="http://schemas.microsoft.com/office/word/2016/wordml/cid" xmlns:w16="http://schemas.microsoft.com/office/word/2018/wordml" xmlns:w16du="http://schemas.microsoft.com/office/word/2023/wordml/word16du" xmlns:w16sdtdh="http://schemas.microsoft.com/office/word/2020/wordml/sdtdatahash" xmlns:w16sdtfl="http://schemas.microsoft.com/office/word/2024/wordml/sdtformatlock" xmlns:w16se="http://schemas.microsoft.com/office/word/2015/wordml/symex" xmlns:wpg="http://schemas.microsoft.com/office/word/2010/wordprocessingGroup" xmlns:wpi="http://schemas.microsoft.com/office/word/2010/wordprocessingInk" xmlns:wne="http://schemas.microsoft.com/office/word/2006/wordml" xmlns:wps="http://schemas.microsoft.com/office/word/2010/wordprocessingShape" mc:Ignorable="w14 w15 w16se w16cid w16 w16cex w16sdtdh w16sdtfl w16du wp14">
   <w:abstractNum w:abstractNumId="0" w15:restartNumberingAfterBreak="0">
     <w:nsid w:val="19CA1866"/>
     <w:multiLevelType w:val="multilevel"/>
@@ -6873,41 +7211,41 @@
       </w:rPr>
     </w:lvl>
   </w:abstractNum>
-  <w:num w:numId="1">
+  <w:num w:numId="1" w16cid:durableId="1880240692">
     <w:abstractNumId w:val="7"/>
   </w:num>
-  <w:num w:numId="2">
+  <w:num w:numId="2" w16cid:durableId="1794522472">
     <w:abstractNumId w:val="3"/>
   </w:num>
-  <w:num w:numId="3">
+  <w:num w:numId="3" w16cid:durableId="1634557021">
     <w:abstractNumId w:val="2"/>
   </w:num>
-  <w:num w:numId="4">
+  <w:num w:numId="4" w16cid:durableId="818152390">
     <w:abstractNumId w:val="0"/>
   </w:num>
-  <w:num w:numId="5">
+  <w:num w:numId="5" w16cid:durableId="1932003857">
     <w:abstractNumId w:val="1"/>
   </w:num>
-  <w:num w:numId="6">
+  <w:num w:numId="6" w16cid:durableId="446123959">
     <w:abstractNumId w:val="9"/>
   </w:num>
-  <w:num w:numId="7">
+  <w:num w:numId="7" w16cid:durableId="1178427004">
     <w:abstractNumId w:val="8"/>
   </w:num>
-  <w:num w:numId="8">
+  <w:num w:numId="8" w16cid:durableId="1450978567">
     <w:abstractNumId w:val="6"/>
   </w:num>
-  <w:num w:numId="9">
+  <w:num w:numId="9" w16cid:durableId="34618902">
     <w:abstractNumId w:val="4"/>
   </w:num>
-  <w:num w:numId="10">
+  <w:num w:numId="10" w16cid:durableId="1854491267">
     <w:abstractNumId w:val="5"/>
   </w:num>
 </w:numbering>
 </file>
 
 <file path=word/styles.xml><?xml version="1.0" encoding="utf-8"?>
-<w:styles xmlns:mc="http://schemas.openxmlformats.org/markup-compatibility/2006" xmlns:r="http://schemas.openxmlformats.org/officeDocument/2006/relationships" xmlns:w="http://schemas.openxmlformats.org/wordprocessingml/2006/main" xmlns:w14="http://schemas.microsoft.com/office/word/2010/wordml" xmlns:w15="http://schemas.microsoft.com/office/word/2012/wordml" xmlns:w16se="http://schemas.microsoft.com/office/word/2015/wordml/symex" mc:Ignorable="w14 w15 w16se">
+<w:styles xmlns:mc="http://schemas.openxmlformats.org/markup-compatibility/2006" xmlns:r="http://schemas.openxmlformats.org/officeDocument/2006/relationships" xmlns:w="http://schemas.openxmlformats.org/wordprocessingml/2006/main" xmlns:w14="http://schemas.microsoft.com/office/word/2010/wordml" xmlns:w15="http://schemas.microsoft.com/office/word/2012/wordml" xmlns:w16cex="http://schemas.microsoft.com/office/word/2018/wordml/cex" xmlns:w16cid="http://schemas.microsoft.com/office/word/2016/wordml/cid" xmlns:w16="http://schemas.microsoft.com/office/word/2018/wordml" xmlns:w16du="http://schemas.microsoft.com/office/word/2023/wordml/word16du" xmlns:w16sdtdh="http://schemas.microsoft.com/office/word/2020/wordml/sdtdatahash" xmlns:w16sdtfl="http://schemas.microsoft.com/office/word/2024/wordml/sdtformatlock" xmlns:w16se="http://schemas.microsoft.com/office/word/2015/wordml/symex" mc:Ignorable="w14 w15 w16se w16cid w16 w16cex w16sdtdh w16sdtfl w16du">
   <w:docDefaults>
     <w:rPrDefault>
       <w:rPr>
@@ -6923,7 +7261,7 @@
       </w:pPr>
     </w:pPrDefault>
   </w:docDefaults>
-  <w:latentStyles w:defLockedState="0" w:defUIPriority="99" w:defSemiHidden="0" w:defUnhideWhenUsed="0" w:defQFormat="0" w:count="371">
+  <w:latentStyles w:defLockedState="0" w:defUIPriority="99" w:defSemiHidden="0" w:defUnhideWhenUsed="0" w:defQFormat="0" w:count="376">
     <w:lsdException w:name="Normal" w:uiPriority="0" w:qFormat="1"/>
     <w:lsdException w:name="heading 1" w:uiPriority="9" w:qFormat="1"/>
     <w:lsdException w:name="heading 2" w:semiHidden="1" w:uiPriority="9" w:unhideWhenUsed="1" w:qFormat="1"/>
@@ -7295,6 +7633,11 @@
     <w:lsdException w:name="List Table 5 Dark Accent 6" w:uiPriority="50"/>
     <w:lsdException w:name="List Table 6 Colorful Accent 6" w:uiPriority="51"/>
     <w:lsdException w:name="List Table 7 Colorful Accent 6" w:uiPriority="52"/>
+    <w:lsdException w:name="Mention" w:semiHidden="1" w:unhideWhenUsed="1"/>
+    <w:lsdException w:name="Smart Hyperlink" w:semiHidden="1" w:unhideWhenUsed="1"/>
+    <w:lsdException w:name="Hashtag" w:semiHidden="1" w:unhideWhenUsed="1"/>
+    <w:lsdException w:name="Unresolved Mention" w:semiHidden="1" w:unhideWhenUsed="1"/>
+    <w:lsdException w:name="Smart Link" w:semiHidden="1" w:unhideWhenUsed="1"/>
   </w:latentStyles>
   <w:style w:type="paragraph" w:default="1" w:styleId="Normal">
     <w:name w:val="Normal"/>

</xml_diff>